<commit_message>
uploading final exam form
</commit_message>
<xml_diff>
--- a/TechComm/assignments/performance-review-final/TechnicalWritingPerformanceReview.docx
+++ b/TechComm/assignments/performance-review-final/TechnicalWritingPerformanceReview.docx
@@ -39,7 +39,7 @@
           <w:sz w:val="24"/>
           <w:szCs w:val="24"/>
         </w:rPr>
-        <w:t>Summer I</w:t>
+        <w:t>Fall</w:t>
       </w:r>
       <w:r>
         <w:rPr>
@@ -66,10 +66,13 @@
     </w:p>
     <w:p>
       <w:r>
-        <w:t xml:space="preserve">Please complete this form, and submit it in Canvas by 11:59 PM on </w:t>
-      </w:r>
-      <w:r>
-        <w:t>Friday, July 2</w:t>
+        <w:t>Please complete this form, and submit it in Canvas by 11:59 PM on</w:t>
+      </w:r>
+      <w:r>
+        <w:t xml:space="preserve"> </w:t>
+      </w:r>
+      <w:r>
+        <w:t>Wednesday, December 15, 2021</w:t>
       </w:r>
       <w:r>
         <w:t>.</w:t>
@@ -210,23 +213,7 @@
           <w:bCs/>
           <w:color w:val="861F41"/>
         </w:rPr>
-        <w:t>(U</w:t>
-      </w:r>
-      <w:r>
-        <w:rPr>
-          <w:b/>
-          <w:bCs/>
-          <w:color w:val="861F41"/>
-        </w:rPr>
-        <w:t>se the VT Grade Scale for Letter Grades with +/-</w:t>
-      </w:r>
-      <w:r>
-        <w:rPr>
-          <w:b/>
-          <w:bCs/>
-          <w:color w:val="861F41"/>
-        </w:rPr>
-        <w:t>)</w:t>
+        <w:t>(Use the VT Grade Scale for Letter Grades with +/-)</w:t>
       </w:r>
     </w:p>
     <w:p>

</xml_diff>